<commit_message>
clustering and prediction part 1
</commit_message>
<xml_diff>
--- a/GrocerySalesForecastingReport.docx
+++ b/GrocerySalesForecastingReport.docx
@@ -531,8 +531,6 @@
           </wp:inline>
         </w:drawing>
       </w:r>
-      <w:bookmarkStart w:id="1" w:name="_GoBack"/>
-      <w:bookmarkEnd w:id="1"/>
     </w:p>
     <w:p/>
     <w:p>
@@ -948,10 +946,10 @@
           <w:lang w:val="en-US"/>
         </w:rPr>
         <w:drawing>
-          <wp:inline distT="0" distB="0" distL="0" distR="0" wp14:anchorId="3517524C" wp14:editId="324F1D7B">
-            <wp:extent cx="3420624" cy="2352736"/>
+          <wp:inline distT="0" distB="0" distL="0" distR="0" wp14:anchorId="57A7940F" wp14:editId="31FCE006">
+            <wp:extent cx="3387213" cy="2352736"/>
             <wp:effectExtent l="0" t="0" r="0" b="9525"/>
-            <wp:docPr id="13" name="Picture 13" descr="images/UnitSalesElbowCurve.png"/>
+            <wp:docPr id="3" name="Picture 3" descr="images/UnitSalesElbowCurve.png"/>
             <wp:cNvGraphicFramePr>
               <a:graphicFrameLocks xmlns:a="http://schemas.openxmlformats.org/drawingml/2006/main" noChangeAspect="1"/>
             </wp:cNvGraphicFramePr>
@@ -959,7 +957,7 @@
               <a:graphicData uri="http://schemas.openxmlformats.org/drawingml/2006/picture">
                 <pic:pic xmlns:pic="http://schemas.openxmlformats.org/drawingml/2006/picture">
                   <pic:nvPicPr>
-                    <pic:cNvPr id="0" name="Picture 12" descr="images/UnitSalesElbowCurve.png"/>
+                    <pic:cNvPr id="0" name="Picture 2" descr="images/UnitSalesElbowCurve.png"/>
                     <pic:cNvPicPr>
                       <a:picLocks noChangeAspect="1" noChangeArrowheads="1"/>
                     </pic:cNvPicPr>
@@ -980,7 +978,7 @@
                   <pic:spPr bwMode="auto">
                     <a:xfrm>
                       <a:off x="0" y="0"/>
-                      <a:ext cx="3423631" cy="2354805"/>
+                      <a:ext cx="3404177" cy="2364519"/>
                     </a:xfrm>
                     <a:prstGeom prst="rect">
                       <a:avLst/>
@@ -1002,10 +1000,10 @@
           <w:lang w:val="en-US"/>
         </w:rPr>
         <w:drawing>
-          <wp:inline distT="0" distB="0" distL="0" distR="0" wp14:anchorId="63C9FF57" wp14:editId="4B461051">
-            <wp:extent cx="3444619" cy="2296412"/>
-            <wp:effectExtent l="0" t="0" r="10160" b="0"/>
-            <wp:docPr id="15" name="Picture 15" descr="images/UnitSalesClusters.png"/>
+          <wp:inline distT="0" distB="0" distL="0" distR="0" wp14:anchorId="5CD6B89B" wp14:editId="51860A86">
+            <wp:extent cx="3437583" cy="2399708"/>
+            <wp:effectExtent l="0" t="0" r="0" b="0"/>
+            <wp:docPr id="18" name="Picture 18" descr="images/UnitSalesClusters.png"/>
             <wp:cNvGraphicFramePr>
               <a:graphicFrameLocks xmlns:a="http://schemas.openxmlformats.org/drawingml/2006/main" noChangeAspect="1"/>
             </wp:cNvGraphicFramePr>
@@ -1013,7 +1011,7 @@
               <a:graphicData uri="http://schemas.openxmlformats.org/drawingml/2006/picture">
                 <pic:pic xmlns:pic="http://schemas.openxmlformats.org/drawingml/2006/picture">
                   <pic:nvPicPr>
-                    <pic:cNvPr id="0" name="Picture 14" descr="images/UnitSalesClusters.png"/>
+                    <pic:cNvPr id="0" name="Picture 3" descr="images/UnitSalesClusters.png"/>
                     <pic:cNvPicPr>
                       <a:picLocks noChangeAspect="1" noChangeArrowheads="1"/>
                     </pic:cNvPicPr>
@@ -1034,7 +1032,7 @@
                   <pic:spPr bwMode="auto">
                     <a:xfrm>
                       <a:off x="0" y="0"/>
-                      <a:ext cx="3460571" cy="2307047"/>
+                      <a:ext cx="3478678" cy="2428396"/>
                     </a:xfrm>
                     <a:prstGeom prst="rect">
                       <a:avLst/>
@@ -1050,16 +1048,23 @@
           </wp:inline>
         </w:drawing>
       </w:r>
+    </w:p>
+    <w:p>
+      <w:r>
+        <w:t>Store Transactions:</w:t>
+      </w:r>
+    </w:p>
+    <w:p>
       <w:r>
         <w:rPr>
           <w:noProof/>
           <w:lang w:val="en-US"/>
         </w:rPr>
         <w:drawing>
-          <wp:inline distT="0" distB="0" distL="0" distR="0" wp14:anchorId="5D357F4E" wp14:editId="4F9738CC">
-            <wp:extent cx="3483885" cy="2463791"/>
-            <wp:effectExtent l="0" t="0" r="0" b="635"/>
-            <wp:docPr id="14" name="Picture 14" descr="images/TSNEUnitSales.png"/>
+          <wp:inline distT="0" distB="0" distL="0" distR="0" wp14:anchorId="5CDF9AAD" wp14:editId="35B9BAC0">
+            <wp:extent cx="3344259" cy="2399911"/>
+            <wp:effectExtent l="0" t="0" r="8890" b="0"/>
+            <wp:docPr id="16" name="Picture 16" descr="images/TransactionsElbowCurve.png"/>
             <wp:cNvGraphicFramePr>
               <a:graphicFrameLocks xmlns:a="http://schemas.openxmlformats.org/drawingml/2006/main" noChangeAspect="1"/>
             </wp:cNvGraphicFramePr>
@@ -1067,7 +1072,7 @@
               <a:graphicData uri="http://schemas.openxmlformats.org/drawingml/2006/picture">
                 <pic:pic xmlns:pic="http://schemas.openxmlformats.org/drawingml/2006/picture">
                   <pic:nvPicPr>
-                    <pic:cNvPr id="0" name="Picture 13" descr="images/TSNEUnitSales.png"/>
+                    <pic:cNvPr id="0" name="Picture 15" descr="images/TransactionsElbowCurve.png"/>
                     <pic:cNvPicPr>
                       <a:picLocks noChangeAspect="1" noChangeArrowheads="1"/>
                     </pic:cNvPicPr>
@@ -1088,68 +1093,7 @@
                   <pic:spPr bwMode="auto">
                     <a:xfrm>
                       <a:off x="0" y="0"/>
-                      <a:ext cx="3487743" cy="2466520"/>
-                    </a:xfrm>
-                    <a:prstGeom prst="rect">
-                      <a:avLst/>
-                    </a:prstGeom>
-                    <a:noFill/>
-                    <a:ln>
-                      <a:noFill/>
-                    </a:ln>
-                  </pic:spPr>
-                </pic:pic>
-              </a:graphicData>
-            </a:graphic>
-          </wp:inline>
-        </w:drawing>
-      </w:r>
-    </w:p>
-    <w:p>
-      <w:r>
-        <w:t>Store Transactions:</w:t>
-      </w:r>
-    </w:p>
-    <w:p>
-      <w:r>
-        <w:rPr>
-          <w:noProof/>
-          <w:lang w:val="en-US"/>
-        </w:rPr>
-        <w:drawing>
-          <wp:inline distT="0" distB="0" distL="0" distR="0" wp14:anchorId="5CDF9AAD" wp14:editId="399DE8A0">
-            <wp:extent cx="3437797" cy="2467036"/>
-            <wp:effectExtent l="0" t="0" r="0" b="0"/>
-            <wp:docPr id="16" name="Picture 16" descr="images/TransactionsElbowCurve.png"/>
-            <wp:cNvGraphicFramePr>
-              <a:graphicFrameLocks xmlns:a="http://schemas.openxmlformats.org/drawingml/2006/main" noChangeAspect="1"/>
-            </wp:cNvGraphicFramePr>
-            <a:graphic xmlns:a="http://schemas.openxmlformats.org/drawingml/2006/main">
-              <a:graphicData uri="http://schemas.openxmlformats.org/drawingml/2006/picture">
-                <pic:pic xmlns:pic="http://schemas.openxmlformats.org/drawingml/2006/picture">
-                  <pic:nvPicPr>
-                    <pic:cNvPr id="0" name="Picture 15" descr="images/TransactionsElbowCurve.png"/>
-                    <pic:cNvPicPr>
-                      <a:picLocks noChangeAspect="1" noChangeArrowheads="1"/>
-                    </pic:cNvPicPr>
-                  </pic:nvPicPr>
-                  <pic:blipFill>
-                    <a:blip r:embed="rId16">
-                      <a:extLst>
-                        <a:ext uri="{28A0092B-C50C-407E-A947-70E740481C1C}">
-                          <a14:useLocalDpi xmlns:a14="http://schemas.microsoft.com/office/drawing/2010/main" val="0"/>
-                        </a:ext>
-                      </a:extLst>
-                    </a:blip>
-                    <a:srcRect/>
-                    <a:stretch>
-                      <a:fillRect/>
-                    </a:stretch>
-                  </pic:blipFill>
-                  <pic:spPr bwMode="auto">
-                    <a:xfrm>
-                      <a:off x="0" y="0"/>
-                      <a:ext cx="3446386" cy="2473200"/>
+                      <a:ext cx="3355919" cy="2408279"/>
                     </a:xfrm>
                     <a:prstGeom prst="rect">
                       <a:avLst/>
@@ -1188,7 +1132,7 @@
                     </pic:cNvPicPr>
                   </pic:nvPicPr>
                   <pic:blipFill>
-                    <a:blip r:embed="rId17">
+                    <a:blip r:embed="rId16">
                       <a:extLst>
                         <a:ext uri="{28A0092B-C50C-407E-A947-70E740481C1C}">
                           <a14:useLocalDpi xmlns:a14="http://schemas.microsoft.com/office/drawing/2010/main" val="0"/>
@@ -1241,7 +1185,10 @@
         <w:t>Time Series Models</w:t>
       </w:r>
     </w:p>
-    <w:p/>
+    <w:p>
+      <w:bookmarkStart w:id="1" w:name="_GoBack"/>
+      <w:bookmarkEnd w:id="1"/>
+    </w:p>
     <w:p/>
     <w:p>
       <w:pPr>

</xml_diff>